<commit_message>
Version 28.04.2019 10:06 PM
</commit_message>
<xml_diff>
--- a/Docs/ПЗ-Манахова-Мария-БПИ184.docx
+++ b/Docs/ПЗ-Манахова-Мария-БПИ184.docx
@@ -8098,28 +8098,7 @@
         <w:ind w:left="1429" w:firstLine="0"/>
       </w:pPr>
       <w:r>
-        <w:t xml:space="preserve">Для прохождения уровня пользователю необходимо пройти слева направо до конечной точки уровня (финиша). Во время прохождения уровня персонаж также может собирать монеты, уничтожать противников, </w:t>
-      </w:r>
-      <w:r>
-        <w:t>перепрыгивать препятствия</w:t>
-      </w:r>
-      <w:r>
-        <w:t>, наносящие урон</w:t>
-      </w:r>
-      <w:r>
-        <w:t xml:space="preserve"> (шипы),</w:t>
-      </w:r>
-      <w:r>
-        <w:t xml:space="preserve"> двигать некоторые объекты</w:t>
-      </w:r>
-      <w:r>
-        <w:t>,</w:t>
-      </w:r>
-      <w:r>
-        <w:t xml:space="preserve"> </w:t>
-      </w:r>
-      <w:r>
-        <w:t>передвигаться в направлении начала уровня, перемещаться с помощью подвижных платформ.</w:t>
+        <w:t>Для прохождения уровня пользователю необходимо пройти слева направо до конечной точки уровня (финиша). Во время прохождения уровня персонаж также может собирать монеты, уничтожать противников, перепрыгивать препятствия, наносящие урон (шипы), двигать некоторые объекты, передвигаться в направлении начала уровня, перемещаться с помощью подвижных платформ.</w:t>
       </w:r>
     </w:p>
     <w:p>
@@ -8177,37 +8156,10 @@
     <w:p>
       <w:pPr>
         <w:pStyle w:val="a8"/>
-        <w:ind w:left="1429" w:firstLine="0"/>
-      </w:pPr>
-      <w:r>
-        <w:t xml:space="preserve">Во время игрового процесса пользователь имеет возможность приостановить игру (нажатием клавиши </w:t>
-      </w:r>
-      <w:r>
-        <w:rPr>
-          <w:lang w:val="en-US"/>
-        </w:rPr>
-        <w:t>Escape</w:t>
-      </w:r>
-      <w:r>
-        <w:t>)</w:t>
-      </w:r>
-      <w:r>
-        <w:t>, после чего будет открыто следующее меню, в котором можно выбрать один из четырех пунктов (рис.2):</w:t>
-      </w:r>
-    </w:p>
-    <w:p>
-      <w:pPr>
-        <w:pStyle w:val="a8"/>
-        <w:ind w:left="1429" w:firstLine="0"/>
-      </w:pPr>
-    </w:p>
-    <w:p>
-      <w:pPr>
-        <w:ind w:left="1418"/>
-        <w:jc w:val="left"/>
-      </w:pPr>
-      <w:r>
-        <w:object w:dxaOrig="20415" w:dyaOrig="11939" w14:anchorId="0297B97C">
+        <w:ind w:left="1429" w:firstLine="698"/>
+      </w:pPr>
+      <w:r>
+        <w:object w:dxaOrig="20415" w:dyaOrig="11939" w14:anchorId="25C06C6B">
           <v:shapetype id="_x0000_t75" coordsize="21600,21600" o:spt="75" o:preferrelative="t" path="m@4@5l@4@11@9@11@9@5xe" filled="f" stroked="f">
             <v:stroke joinstyle="miter"/>
             <v:formulas>
@@ -8227,18 +8179,178 @@
             <v:path o:extrusionok="f" gradientshapeok="t" o:connecttype="rect"/>
             <o:lock v:ext="edit" aspectratio="t"/>
           </v:shapetype>
-          <v:shape id="_x0000_i1035" type="#_x0000_t75" style="width:301.2pt;height:176.4pt" o:ole="">
+          <v:shape id="_x0000_i1069" type="#_x0000_t75" style="width:301.2pt;height:175.8pt" o:ole="">
             <v:imagedata r:id="rId8" o:title=""/>
           </v:shape>
-          <o:OLEObject Type="Embed" ProgID="Unknown" ShapeID="_x0000_i1035" DrawAspect="Content" ObjectID="_1617898691" r:id="rId9"/>
+          <o:OLEObject Type="Embed" ProgID="Unknown" ShapeID="_x0000_i1069" DrawAspect="Content" ObjectID="_1617994398" r:id="rId9"/>
         </w:object>
       </w:r>
     </w:p>
     <w:p>
       <w:pPr>
+        <w:pStyle w:val="a8"/>
+        <w:ind w:left="2138" w:firstLine="698"/>
+      </w:pPr>
+      <w:r>
+        <w:t xml:space="preserve">    Рисунок 1. Основное меню программы</w:t>
+      </w:r>
+    </w:p>
+    <w:p>
+      <w:pPr>
+        <w:pStyle w:val="a8"/>
+        <w:ind w:left="2138" w:firstLine="698"/>
+      </w:pPr>
+    </w:p>
+    <w:p>
+      <w:pPr>
+        <w:pStyle w:val="a8"/>
+        <w:ind w:left="1429" w:firstLine="0"/>
+      </w:pPr>
+      <w:r>
+        <w:t xml:space="preserve">1) </w:t>
+      </w:r>
+      <w:r>
+        <w:rPr>
+          <w:lang w:val="en-US"/>
+        </w:rPr>
+        <w:t>Play</w:t>
+      </w:r>
+      <w:r>
+        <w:t xml:space="preserve"> (</w:t>
+      </w:r>
+      <w:r>
+        <w:t>начать игру, переход к меню выбора уровня)</w:t>
+      </w:r>
+      <w:r>
+        <w:t>;</w:t>
+      </w:r>
+    </w:p>
+    <w:p>
+      <w:pPr>
+        <w:pStyle w:val="a8"/>
+        <w:ind w:left="1429" w:firstLine="0"/>
+      </w:pPr>
+      <w:r>
+        <w:t>2</w:t>
+      </w:r>
+      <w:r>
+        <w:t xml:space="preserve">) </w:t>
+      </w:r>
+      <w:r>
+        <w:rPr>
+          <w:lang w:val="en-US"/>
+        </w:rPr>
+        <w:t>Instructions</w:t>
+      </w:r>
+      <w:r>
+        <w:t xml:space="preserve"> (</w:t>
+      </w:r>
+      <w:r>
+        <w:t>инструкции по управлению</w:t>
+      </w:r>
+      <w:r>
+        <w:t>);</w:t>
+      </w:r>
+    </w:p>
+    <w:p>
+      <w:pPr>
+        <w:pStyle w:val="a8"/>
+        <w:ind w:left="1429" w:firstLine="0"/>
+      </w:pPr>
+      <w:r>
+        <w:t xml:space="preserve">3) </w:t>
+      </w:r>
+      <w:r>
+        <w:rPr>
+          <w:lang w:val="en-US"/>
+        </w:rPr>
+        <w:t>Settings</w:t>
+      </w:r>
+      <w:r>
+        <w:t xml:space="preserve"> (</w:t>
+      </w:r>
+      <w:r>
+        <w:t>переход к меню настроек)</w:t>
+      </w:r>
+      <w:r>
+        <w:t>;</w:t>
+      </w:r>
+    </w:p>
+    <w:p>
+      <w:pPr>
+        <w:pStyle w:val="a8"/>
+        <w:ind w:left="1429" w:firstLine="0"/>
+      </w:pPr>
+      <w:r>
+        <w:t xml:space="preserve">4) </w:t>
+      </w:r>
+      <w:r>
+        <w:rPr>
+          <w:lang w:val="en-US"/>
+        </w:rPr>
+        <w:t>Quit</w:t>
+      </w:r>
+      <w:r>
+        <w:t xml:space="preserve"> (</w:t>
+      </w:r>
+      <w:r>
+        <w:t>выйти из игры).</w:t>
+      </w:r>
+    </w:p>
+    <w:p>
+      <w:pPr>
+        <w:pStyle w:val="a8"/>
+        <w:ind w:left="1429" w:firstLine="0"/>
+        <w:rPr>
+          <w:rFonts w:ascii="Symbol" w:hAnsi="Symbol"/>
+        </w:rPr>
+      </w:pPr>
+    </w:p>
+    <w:p>
+      <w:pPr>
+        <w:pStyle w:val="a8"/>
+        <w:ind w:left="1429" w:firstLine="0"/>
+      </w:pPr>
+      <w:r>
+        <w:t xml:space="preserve">Во время игрового процесса пользователь имеет возможность приостановить игру (нажатием клавиши </w:t>
+      </w:r>
+      <w:r>
+        <w:rPr>
+          <w:lang w:val="en-US"/>
+        </w:rPr>
+        <w:t>Escape</w:t>
+      </w:r>
+      <w:r>
+        <w:t>)</w:t>
+      </w:r>
+      <w:r>
+        <w:t>, после чего будет открыто следующее меню, в котором можно выбрать один из четырех пунктов (рис.2):</w:t>
+      </w:r>
+    </w:p>
+    <w:p>
+      <w:pPr>
+        <w:pStyle w:val="a8"/>
+        <w:ind w:left="1429" w:firstLine="0"/>
+      </w:pPr>
+    </w:p>
+    <w:p>
+      <w:pPr>
+        <w:ind w:left="1418"/>
         <w:jc w:val="left"/>
       </w:pPr>
-      <w:bookmarkStart w:id="6" w:name="_Hlk7283531"/>
+      <w:r>
+        <w:object w:dxaOrig="20415" w:dyaOrig="11939" w14:anchorId="620C05FB">
+          <v:shape id="_x0000_i1071" type="#_x0000_t75" style="width:301.2pt;height:175.2pt" o:ole="">
+            <v:imagedata r:id="rId10" o:title=""/>
+          </v:shape>
+          <o:OLEObject Type="Embed" ProgID="Unknown" ShapeID="_x0000_i1071" DrawAspect="Content" ObjectID="_1617994399" r:id="rId11"/>
+        </w:object>
+      </w:r>
+    </w:p>
+    <w:p>
+      <w:pPr>
+        <w:jc w:val="left"/>
+      </w:pPr>
       <w:r>
         <w:tab/>
       </w:r>
@@ -8250,18 +8362,8 @@
       </w:r>
       <w:r>
         <w:tab/>
-        <w:t xml:space="preserve">      </w:t>
-      </w:r>
-      <w:r>
-        <w:t xml:space="preserve">Рисунок </w:t>
-      </w:r>
-      <w:r>
-        <w:t>2</w:t>
-      </w:r>
-      <w:r>
-        <w:t>. Меню паузы</w:t>
-      </w:r>
-      <w:bookmarkEnd w:id="6"/>
+        <w:t xml:space="preserve">      Рисунок 2. Меню паузы</w:t>
+      </w:r>
     </w:p>
     <w:p>
       <w:pPr>
@@ -8289,10 +8391,7 @@
         <w:t xml:space="preserve"> (</w:t>
       </w:r>
       <w:r>
-        <w:t xml:space="preserve">продолжить: выйти из состояния </w:t>
-      </w:r>
-      <w:r>
-        <w:t>паузы и продолжить игру)</w:t>
+        <w:t>продолжить: выйти из состояния паузы и продолжить игру)</w:t>
       </w:r>
       <w:r>
         <w:t>;</w:t>
@@ -8336,22 +8435,13 @@
         <w:rPr>
           <w:lang w:val="en-US"/>
         </w:rPr>
-        <w:t>Main</w:t>
-      </w:r>
-      <w:r>
-        <w:t xml:space="preserve"> </w:t>
-      </w:r>
-      <w:r>
-        <w:rPr>
-          <w:lang w:val="en-US"/>
-        </w:rPr>
-        <w:t>Menu</w:t>
+        <w:t>Settings</w:t>
       </w:r>
       <w:r>
         <w:t xml:space="preserve"> (</w:t>
       </w:r>
       <w:r>
-        <w:t>переход к основному игровому меню)</w:t>
+        <w:t>переход к меню настроек)</w:t>
       </w:r>
       <w:r>
         <w:t>;</w:t>
@@ -8373,13 +8463,25 @@
         <w:rPr>
           <w:lang w:val="en-US"/>
         </w:rPr>
-        <w:t>Quit</w:t>
+        <w:t>Main</w:t>
+      </w:r>
+      <w:r>
+        <w:t xml:space="preserve"> </w:t>
+      </w:r>
+      <w:r>
+        <w:rPr>
+          <w:lang w:val="en-US"/>
+        </w:rPr>
+        <w:t>Menu</w:t>
       </w:r>
       <w:r>
         <w:t xml:space="preserve"> (</w:t>
       </w:r>
       <w:r>
-        <w:t>выйти из игры).</w:t>
+        <w:t>переход к основному игровому меню)</w:t>
+      </w:r>
+      <w:r>
+        <w:t>.</w:t>
       </w:r>
     </w:p>
     <w:p>
@@ -8388,19 +8490,6 @@
         <w:ind w:left="1429" w:firstLine="0"/>
         <w:jc w:val="left"/>
       </w:pPr>
-      <w:r>
-        <w:lastRenderedPageBreak/>
-        <w:t>Если в течении игры персонаж умирает, то пользователь получает соответствующее сообщение</w:t>
-      </w:r>
-      <w:r>
-        <w:t>, информацию о количестве собранных в течении игры монет,</w:t>
-      </w:r>
-      <w:r>
-        <w:t xml:space="preserve"> и </w:t>
-      </w:r>
-      <w:r>
-        <w:t>ему предлагается выбор из следующих пунктов (рис.4):</w:t>
-      </w:r>
     </w:p>
     <w:p>
       <w:pPr>
@@ -8408,67 +8497,8 @@
         <w:ind w:left="1429" w:firstLine="0"/>
         <w:jc w:val="left"/>
       </w:pPr>
-    </w:p>
-    <w:p>
-      <w:pPr>
-        <w:ind w:firstLine="0"/>
-        <w:jc w:val="center"/>
-      </w:pPr>
-      <w:r>
-        <w:object w:dxaOrig="20415" w:dyaOrig="11939" w14:anchorId="451E523F">
-          <v:shape id="_x0000_i1045" type="#_x0000_t75" style="width:301.2pt;height:176.4pt" o:ole="">
-            <v:imagedata r:id="rId10" o:title=""/>
-          </v:shape>
-          <o:OLEObject Type="Embed" ProgID="Unknown" ShapeID="_x0000_i1045" DrawAspect="Content" ObjectID="_1617898692" r:id="rId11"/>
-        </w:object>
-      </w:r>
-    </w:p>
-    <w:p>
-      <w:pPr>
-        <w:ind w:firstLine="0"/>
-        <w:jc w:val="center"/>
-      </w:pPr>
-      <w:r>
-        <w:t xml:space="preserve">Рисунок </w:t>
-      </w:r>
-      <w:r>
-        <w:t>3</w:t>
-      </w:r>
-      <w:r>
-        <w:t xml:space="preserve">. Меню </w:t>
-      </w:r>
-      <w:r>
-        <w:t>после гибели персонажа</w:t>
-      </w:r>
-    </w:p>
-    <w:p>
-      <w:pPr>
-        <w:ind w:firstLine="0"/>
-        <w:jc w:val="center"/>
-      </w:pPr>
-    </w:p>
-    <w:p>
-      <w:pPr>
-        <w:ind w:left="709"/>
-        <w:jc w:val="left"/>
-      </w:pPr>
-      <w:r>
-        <w:t xml:space="preserve">1) </w:t>
-      </w:r>
-      <w:r>
-        <w:rPr>
-          <w:lang w:val="en-US"/>
-        </w:rPr>
-        <w:t>Restart</w:t>
-      </w:r>
-      <w:r>
-        <w:t xml:space="preserve"> (</w:t>
-      </w:r>
-      <w:r>
-        <w:t>начать уровень заново)</w:t>
-      </w:r>
-      <w:r>
-        <w:t>;</w:t>
+      <w:r>
+        <w:t>Если в течении игры персонаж умирает, то пользователь получает соответствующее сообщение, информацию о количестве собранных в течении игры монет, и ему предлагается выбор из следующих пунктов (рис.4):</w:t>
       </w:r>
     </w:p>
     <w:p>
@@ -8477,29 +8507,55 @@
         <w:ind w:left="1429" w:firstLine="0"/>
         <w:jc w:val="left"/>
       </w:pPr>
-      <w:r>
-        <w:t xml:space="preserve">2) </w:t>
+    </w:p>
+    <w:p>
+      <w:pPr>
+        <w:ind w:firstLine="0"/>
+        <w:jc w:val="center"/>
+      </w:pPr>
+      <w:r>
+        <w:object w:dxaOrig="20415" w:dyaOrig="11939" w14:anchorId="024E6878">
+          <v:shape id="_x0000_i1067" type="#_x0000_t75" style="width:301.2pt;height:176.4pt" o:ole="">
+            <v:imagedata r:id="rId12" o:title=""/>
+          </v:shape>
+          <o:OLEObject Type="Embed" ProgID="Unknown" ShapeID="_x0000_i1067" DrawAspect="Content" ObjectID="_1617994400" r:id="rId13"/>
+        </w:object>
+      </w:r>
+    </w:p>
+    <w:p>
+      <w:pPr>
+        <w:ind w:firstLine="0"/>
+        <w:jc w:val="center"/>
+      </w:pPr>
+      <w:r>
+        <w:t>Рисунок 3. Меню после гибели персонажа</w:t>
+      </w:r>
+    </w:p>
+    <w:p>
+      <w:pPr>
+        <w:ind w:firstLine="0"/>
+        <w:jc w:val="center"/>
+      </w:pPr>
+    </w:p>
+    <w:p>
+      <w:pPr>
+        <w:ind w:left="709"/>
+        <w:jc w:val="left"/>
+      </w:pPr>
+      <w:r>
+        <w:t xml:space="preserve">1) </w:t>
       </w:r>
       <w:r>
         <w:rPr>
           <w:lang w:val="en-US"/>
         </w:rPr>
-        <w:t>Main</w:t>
-      </w:r>
-      <w:r>
-        <w:t xml:space="preserve"> </w:t>
-      </w:r>
-      <w:r>
-        <w:rPr>
-          <w:lang w:val="en-US"/>
-        </w:rPr>
-        <w:t>Menu</w:t>
+        <w:t>Restart</w:t>
       </w:r>
       <w:r>
         <w:t xml:space="preserve"> (</w:t>
       </w:r>
       <w:r>
-        <w:t>переход к основному игровому меню)</w:t>
+        <w:t>начать уровень заново)</w:t>
       </w:r>
       <w:r>
         <w:t>;</w:t>
@@ -8512,10 +8568,13 @@
         <w:jc w:val="left"/>
       </w:pPr>
       <w:r>
-        <w:t>3</w:t>
-      </w:r>
-      <w:r>
-        <w:t>)</w:t>
+        <w:t xml:space="preserve">2) </w:t>
+      </w:r>
+      <w:r>
+        <w:rPr>
+          <w:lang w:val="en-US"/>
+        </w:rPr>
+        <w:t>Main</w:t>
       </w:r>
       <w:r>
         <w:t xml:space="preserve"> </w:t>
@@ -8524,13 +8583,16 @@
         <w:rPr>
           <w:lang w:val="en-US"/>
         </w:rPr>
-        <w:t>Quit</w:t>
+        <w:t>Menu</w:t>
       </w:r>
       <w:r>
         <w:t xml:space="preserve"> (</w:t>
       </w:r>
       <w:r>
-        <w:t>выйти из игры).</w:t>
+        <w:t>переход к основному игровому меню)</w:t>
+      </w:r>
+      <w:r>
+        <w:t>;</w:t>
       </w:r>
     </w:p>
     <w:p>
@@ -8539,6 +8601,24 @@
         <w:ind w:left="1429" w:firstLine="0"/>
         <w:jc w:val="left"/>
       </w:pPr>
+      <w:r>
+        <w:t>3)</w:t>
+      </w:r>
+      <w:r>
+        <w:t xml:space="preserve"> </w:t>
+      </w:r>
+      <w:r>
+        <w:rPr>
+          <w:lang w:val="en-US"/>
+        </w:rPr>
+        <w:t>Quit</w:t>
+      </w:r>
+      <w:r>
+        <w:t xml:space="preserve"> (</w:t>
+      </w:r>
+      <w:r>
+        <w:t>выйти из игры).</w:t>
+      </w:r>
     </w:p>
     <w:p>
       <w:pPr>
@@ -8546,6 +8626,13 @@
         <w:ind w:left="1429" w:firstLine="0"/>
         <w:jc w:val="left"/>
       </w:pPr>
+    </w:p>
+    <w:p>
+      <w:pPr>
+        <w:pStyle w:val="a8"/>
+        <w:ind w:left="1429" w:firstLine="0"/>
+        <w:jc w:val="left"/>
+      </w:pPr>
       <w:r>
         <w:t>При прохождении уровня</w:t>
       </w:r>
@@ -8553,24 +8640,7 @@
         <w:t xml:space="preserve"> </w:t>
       </w:r>
       <w:r>
-        <w:t>пользовател</w:t>
-      </w:r>
-      <w:r>
-        <w:t xml:space="preserve">ь </w:t>
-      </w:r>
-      <w:bookmarkStart w:id="7" w:name="_GoBack"/>
-      <w:bookmarkEnd w:id="7"/>
-      <w:r>
-        <w:t>получает соответствующее сообщение</w:t>
-      </w:r>
-      <w:r>
-        <w:t xml:space="preserve">, количество звезд, в соответствии с количеством монет, собранных во время игры, и имеет возможность выбора из </w:t>
-      </w:r>
-      <w:r>
-        <w:t>четырех</w:t>
-      </w:r>
-      <w:r>
-        <w:t xml:space="preserve"> пунктов (рис.4):</w:t>
+        <w:t>пользователь получает соответствующее сообщение, количество звезд, в соответствии с количеством монет, собранных во время игры, и имеет возможность выбора из четырех пунктов (рис.4):</w:t>
       </w:r>
     </w:p>
     <w:p>
@@ -8584,11 +8654,11 @@
         <w:jc w:val="center"/>
       </w:pPr>
       <w:r>
-        <w:object w:dxaOrig="20415" w:dyaOrig="11939" w14:anchorId="6BDCE7D1">
-          <v:shape id="_x0000_i1063" type="#_x0000_t75" style="width:301.2pt;height:175.8pt" o:ole="">
-            <v:imagedata r:id="rId12" o:title=""/>
+        <w:object w:dxaOrig="20415" w:dyaOrig="11939" w14:anchorId="150A87DB">
+          <v:shape id="_x0000_i1068" type="#_x0000_t75" style="width:301.2pt;height:175.8pt" o:ole="">
+            <v:imagedata r:id="rId14" o:title=""/>
           </v:shape>
-          <o:OLEObject Type="Embed" ProgID="Unknown" ShapeID="_x0000_i1063" DrawAspect="Content" ObjectID="_1617898693" r:id="rId13"/>
+          <o:OLEObject Type="Embed" ProgID="Unknown" ShapeID="_x0000_i1068" DrawAspect="Content" ObjectID="_1617994401" r:id="rId15"/>
         </w:object>
       </w:r>
     </w:p>
@@ -8598,16 +8668,7 @@
         <w:jc w:val="center"/>
       </w:pPr>
       <w:r>
-        <w:t xml:space="preserve">Рисунок </w:t>
-      </w:r>
-      <w:r>
-        <w:t>4</w:t>
-      </w:r>
-      <w:r>
-        <w:t>. Меню пос</w:t>
-      </w:r>
-      <w:r>
-        <w:t>ле завершения уровня</w:t>
+        <w:t>Рисунок 4. Меню после завершения уровня</w:t>
       </w:r>
     </w:p>
     <w:p>
@@ -8675,10 +8736,7 @@
         <w:t xml:space="preserve"> </w:t>
       </w:r>
       <w:r>
-        <w:t>следующему уровню</w:t>
-      </w:r>
-      <w:r>
-        <w:t>)</w:t>
+        <w:t>следующему уровню)</w:t>
       </w:r>
       <w:r>
         <w:t>;</w:t>
@@ -8725,10 +8783,7 @@
         <w:jc w:val="left"/>
       </w:pPr>
       <w:r>
-        <w:t>4</w:t>
-      </w:r>
-      <w:r>
-        <w:t>)</w:t>
+        <w:t>4)</w:t>
       </w:r>
       <w:r>
         <w:t xml:space="preserve"> </w:t>
@@ -8748,13 +8803,7 @@
     </w:p>
     <w:p>
       <w:pPr>
-        <w:pStyle w:val="a8"/>
-        <w:ind w:left="1429" w:firstLine="698"/>
-        <w:jc w:val="left"/>
-      </w:pPr>
-    </w:p>
-    <w:p>
-      <w:pPr>
+        <w:ind w:firstLine="0"/>
         <w:jc w:val="left"/>
       </w:pPr>
     </w:p>
@@ -8792,29 +8841,7 @@
         <w:ind w:left="1429" w:firstLine="0"/>
       </w:pPr>
       <w:r>
-        <w:lastRenderedPageBreak/>
-        <w:t>Персонаж состоит из физического тела с массой, коллайдера, отвечающего за все коллизии, аниматора</w:t>
-      </w:r>
-      <w:r>
-        <w:t xml:space="preserve"> (рис.1)</w:t>
-      </w:r>
-      <w:r>
-        <w:t xml:space="preserve">, отвечающего </w:t>
-      </w:r>
-      <w:r>
-        <w:t xml:space="preserve">за </w:t>
-      </w:r>
-      <w:r>
-        <w:t xml:space="preserve">плавные переходы между </w:t>
-      </w:r>
-      <w:r>
-        <w:t xml:space="preserve">анимационными состояниями </w:t>
-      </w:r>
-      <w:r>
-        <w:t>(</w:t>
-      </w:r>
-      <w:r>
-        <w:t xml:space="preserve">ходьба вправо-влево, прыжок вправо-влево, анимация спокойного положения в зависимости от направления), и контроллера </w:t>
+        <w:t xml:space="preserve">Персонаж состоит из физического тела с массой, коллайдера, отвечающего за все коллизии, аниматора (рис.5), отвечающего за плавные переходы между анимационными состояниями (ходьба вправо-влево, прыжок вправо-влево, анимация спокойного положения в зависимости от направления), и контроллера </w:t>
       </w:r>
       <w:proofErr w:type="spellStart"/>
       <w:r>
@@ -8828,19 +8855,138 @@
         <w:t xml:space="preserve">. </w:t>
       </w:r>
       <w:r>
-        <w:t>Контроллер отвечает за нажатие клавиш, выбор анимации</w:t>
-      </w:r>
-      <w:r>
-        <w:t xml:space="preserve"> и</w:t>
-      </w:r>
-      <w:r>
-        <w:t xml:space="preserve"> перемещение персонажа путем изменения скорости его физического тела.</w:t>
+        <w:t xml:space="preserve">Контроллер отвечает за нажатие клавиш, выбор анимации и перемещение персонажа путем изменения скорости его физического тела. В аниматор передаются такие параметры как булева переменная </w:t>
+      </w:r>
+      <w:proofErr w:type="spellStart"/>
+      <w:r>
+        <w:rPr>
+          <w:lang w:val="en-US"/>
+        </w:rPr>
+        <w:t>isGrounded</w:t>
+      </w:r>
+      <w:proofErr w:type="spellEnd"/>
+      <w:r>
+        <w:t>, отвечающая за то, соприкасается ли персонаж с твердой поверхностью</w:t>
+      </w:r>
+      <w:r>
+        <w:t>,</w:t>
       </w:r>
       <w:r>
         <w:t xml:space="preserve"> </w:t>
       </w:r>
       <w:r>
-        <w:t xml:space="preserve">В аниматор передаются такие параметры как булева переменная </w:t>
+        <w:t xml:space="preserve">вещественная переменная </w:t>
+      </w:r>
+      <w:r>
+        <w:rPr>
+          <w:lang w:val="en-US"/>
+        </w:rPr>
+        <w:t>speed</w:t>
+      </w:r>
+      <w:r>
+        <w:t xml:space="preserve">, </w:t>
+      </w:r>
+      <w:r>
+        <w:t xml:space="preserve">отвечающая за скорость персонажа, и целочисленная переменная </w:t>
+      </w:r>
+      <w:r>
+        <w:rPr>
+          <w:lang w:val="en-US"/>
+        </w:rPr>
+        <w:t>direction</w:t>
+      </w:r>
+      <w:r>
+        <w:t xml:space="preserve">, </w:t>
+      </w:r>
+      <w:r>
+        <w:t xml:space="preserve">отвечающая за направление движения персонажа. Если </w:t>
+      </w:r>
+      <w:r>
+        <w:rPr>
+          <w:lang w:val="en-US"/>
+        </w:rPr>
+        <w:t>speed</w:t>
+      </w:r>
+      <w:r>
+        <w:t xml:space="preserve"> </w:t>
+      </w:r>
+      <w:r>
+        <w:t xml:space="preserve">больше </w:t>
+      </w:r>
+      <w:r>
+        <w:t>0</w:t>
+      </w:r>
+      <w:r>
+        <w:t>.</w:t>
+      </w:r>
+      <w:r>
+        <w:t xml:space="preserve">1, </w:t>
+      </w:r>
+      <w:r>
+        <w:t xml:space="preserve">а </w:t>
+      </w:r>
+      <w:r>
+        <w:rPr>
+          <w:lang w:val="en-US"/>
+        </w:rPr>
+        <w:t>direction</w:t>
+      </w:r>
+      <w:r>
+        <w:t xml:space="preserve"> имеет значение </w:t>
+      </w:r>
+      <w:r>
+        <w:t>1</w:t>
+      </w:r>
+      <w:r>
+        <w:t xml:space="preserve">, то проигрывается анимация ходьбы вправо, если </w:t>
+      </w:r>
+      <w:r>
+        <w:rPr>
+          <w:lang w:val="en-US"/>
+        </w:rPr>
+        <w:t>direction</w:t>
+      </w:r>
+      <w:r>
+        <w:t xml:space="preserve"> имеет значение </w:t>
+      </w:r>
+      <w:r>
+        <w:t>-1</w:t>
+      </w:r>
+      <w:r>
+        <w:t xml:space="preserve"> – анимация ходьбы влево, иначе, если </w:t>
+      </w:r>
+      <w:r>
+        <w:rPr>
+          <w:lang w:val="en-US"/>
+        </w:rPr>
+        <w:t>speed</w:t>
+      </w:r>
+      <w:r>
+        <w:t xml:space="preserve"> меньше </w:t>
+      </w:r>
+      <w:r>
+        <w:t>0</w:t>
+      </w:r>
+      <w:r>
+        <w:t>.</w:t>
+      </w:r>
+      <w:r>
+        <w:t>1</w:t>
+      </w:r>
+      <w:r>
+        <w:t xml:space="preserve">, проигрывается анимация спокойного положения в зависимости от направления движения. Для того, чтобы персонаж мог прыгать только с твердой поверхности, он имеет физическую точку у ног, проверяющую коллизии с объектами слоя </w:t>
+      </w:r>
+      <w:r>
+        <w:rPr>
+          <w:lang w:val="en-US"/>
+        </w:rPr>
+        <w:t>ground</w:t>
+      </w:r>
+      <w:r>
+        <w:t xml:space="preserve">, </w:t>
+      </w:r>
+      <w:r>
+        <w:t xml:space="preserve">и это значение в виде булевой переменной передается в параметр аниматора </w:t>
       </w:r>
       <w:proofErr w:type="spellStart"/>
       <w:r>
@@ -8851,234 +8997,108 @@
       </w:r>
       <w:proofErr w:type="spellEnd"/>
       <w:r>
-        <w:t xml:space="preserve">, отвечающая за </w:t>
-      </w:r>
-      <w:r>
-        <w:t>то, соприкасается ли персонаж</w:t>
-      </w:r>
-      <w:r>
-        <w:t xml:space="preserve"> с</w:t>
-      </w:r>
-      <w:r>
-        <w:t xml:space="preserve"> твердой поверхностью</w:t>
-      </w:r>
-      <w:r>
-        <w:t>,</w:t>
-      </w:r>
+        <w:t xml:space="preserve">. </w:t>
+      </w:r>
+      <w:r>
+        <w:t xml:space="preserve">Если </w:t>
+      </w:r>
+      <w:proofErr w:type="spellStart"/>
+      <w:r>
+        <w:rPr>
+          <w:lang w:val="en-US"/>
+        </w:rPr>
+        <w:t>isGrounded</w:t>
+      </w:r>
+      <w:proofErr w:type="spellEnd"/>
       <w:r>
         <w:t xml:space="preserve"> </w:t>
       </w:r>
       <w:r>
-        <w:t xml:space="preserve">вещественная переменная </w:t>
+        <w:t xml:space="preserve">равно </w:t>
       </w:r>
       <w:r>
         <w:rPr>
           <w:lang w:val="en-US"/>
         </w:rPr>
-        <w:t>speed</w:t>
-      </w:r>
-      <w:r>
-        <w:t xml:space="preserve">, </w:t>
-      </w:r>
-      <w:r>
-        <w:t xml:space="preserve">отвечающая за скорость персонажа, и целочисленная переменная </w:t>
-      </w:r>
-      <w:r>
-        <w:rPr>
-          <w:lang w:val="en-US"/>
-        </w:rPr>
-        <w:t>direction</w:t>
-      </w:r>
-      <w:r>
-        <w:t xml:space="preserve">, </w:t>
-      </w:r>
-      <w:r>
-        <w:t xml:space="preserve">отвечающая за направление движения персонажа. </w:t>
-      </w:r>
-      <w:r>
-        <w:t xml:space="preserve">Если </w:t>
-      </w:r>
-      <w:r>
-        <w:rPr>
-          <w:lang w:val="en-US"/>
-        </w:rPr>
-        <w:t>speed</w:t>
-      </w:r>
-      <w:r>
-        <w:t xml:space="preserve"> </w:t>
-      </w:r>
-      <w:r>
-        <w:t xml:space="preserve">больше </w:t>
-      </w:r>
-      <w:r>
-        <w:t>0</w:t>
-      </w:r>
-      <w:r>
-        <w:t>.</w:t>
-      </w:r>
-      <w:r>
-        <w:t xml:space="preserve">1, </w:t>
-      </w:r>
-      <w:r>
-        <w:t xml:space="preserve">а </w:t>
-      </w:r>
-      <w:r>
-        <w:rPr>
-          <w:lang w:val="en-US"/>
-        </w:rPr>
-        <w:t>direction</w:t>
-      </w:r>
-      <w:r>
-        <w:t xml:space="preserve"> </w:t>
-      </w:r>
-      <w:r>
-        <w:t>имеет значение</w:t>
-      </w:r>
-      <w:r>
-        <w:t xml:space="preserve"> </w:t>
-      </w:r>
-      <w:r>
-        <w:t>1</w:t>
-      </w:r>
-      <w:r>
-        <w:t xml:space="preserve">, то проигрывается анимация ходьбы вправо, если </w:t>
-      </w:r>
-      <w:r>
-        <w:rPr>
-          <w:lang w:val="en-US"/>
-        </w:rPr>
-        <w:t>direction</w:t>
-      </w:r>
-      <w:r>
-        <w:t xml:space="preserve"> </w:t>
-      </w:r>
-      <w:r>
-        <w:t>имеет значение</w:t>
-      </w:r>
-      <w:r>
-        <w:t xml:space="preserve"> </w:t>
-      </w:r>
-      <w:r>
-        <w:t>-1</w:t>
-      </w:r>
-      <w:r>
-        <w:t xml:space="preserve"> </w:t>
-      </w:r>
-      <w:r>
-        <w:t>–</w:t>
-      </w:r>
-      <w:r>
-        <w:t xml:space="preserve"> анимация ходьбы влево</w:t>
-      </w:r>
-      <w:r>
-        <w:t>, иначе, е</w:t>
-      </w:r>
-      <w:r>
-        <w:t xml:space="preserve">сли </w:t>
-      </w:r>
-      <w:r>
-        <w:rPr>
-          <w:lang w:val="en-US"/>
-        </w:rPr>
-        <w:t>speed</w:t>
-      </w:r>
-      <w:r>
-        <w:t xml:space="preserve"> </w:t>
-      </w:r>
-      <w:r>
-        <w:t xml:space="preserve">меньше </w:t>
-      </w:r>
-      <w:r>
-        <w:t>0</w:t>
-      </w:r>
-      <w:r>
-        <w:t>.</w:t>
-      </w:r>
-      <w:r>
-        <w:t>1</w:t>
-      </w:r>
-      <w:r>
-        <w:t>, проигрывается анимация спокойного положения в зависимости от направления движения.</w:t>
-      </w:r>
-      <w:r>
-        <w:t xml:space="preserve"> </w:t>
-      </w:r>
-      <w:r>
-        <w:t xml:space="preserve">Для того, чтобы персонаж мог прыгать только с твердой поверхности, он имеет физическую точку у ног, проверяющую коллизии с объектами слоя </w:t>
-      </w:r>
-      <w:r>
-        <w:rPr>
-          <w:lang w:val="en-US"/>
-        </w:rPr>
-        <w:t>ground</w:t>
-      </w:r>
-      <w:r>
-        <w:t xml:space="preserve">, </w:t>
-      </w:r>
-      <w:r>
-        <w:t xml:space="preserve">и </w:t>
-      </w:r>
-      <w:r>
-        <w:t>это значение</w:t>
-      </w:r>
-      <w:r>
-        <w:t xml:space="preserve"> в виде булевой переменной переда</w:t>
-      </w:r>
-      <w:r>
-        <w:t>е</w:t>
-      </w:r>
-      <w:r>
-        <w:t xml:space="preserve">тся в параметр аниматора </w:t>
-      </w:r>
-      <w:proofErr w:type="spellStart"/>
-      <w:r>
-        <w:rPr>
-          <w:lang w:val="en-US"/>
-        </w:rPr>
-        <w:t>isGrounded</w:t>
-      </w:r>
-      <w:proofErr w:type="spellEnd"/>
-      <w:r>
-        <w:t xml:space="preserve">. </w:t>
-      </w:r>
-      <w:r>
-        <w:t xml:space="preserve">Если </w:t>
-      </w:r>
-      <w:proofErr w:type="spellStart"/>
-      <w:r>
-        <w:rPr>
-          <w:lang w:val="en-US"/>
-        </w:rPr>
-        <w:t>isGrounded</w:t>
-      </w:r>
-      <w:proofErr w:type="spellEnd"/>
-      <w:r>
-        <w:t xml:space="preserve"> </w:t>
-      </w:r>
-      <w:r>
-        <w:t xml:space="preserve">равно </w:t>
-      </w:r>
-      <w:r>
-        <w:rPr>
-          <w:lang w:val="en-US"/>
-        </w:rPr>
         <w:t>false</w:t>
       </w:r>
       <w:r>
-        <w:t>, то персонаж не будет прыгать.</w:t>
-      </w:r>
-      <w:r>
-        <w:t xml:space="preserve"> Также аниматор содержит две анимации, отвечающие за проигрывание </w:t>
-      </w:r>
-      <w:r>
-        <w:t xml:space="preserve">мигающей </w:t>
-      </w:r>
-      <w:r>
-        <w:t xml:space="preserve">анимации при столкновении </w:t>
-      </w:r>
-      <w:r>
-        <w:t>персонажа с вражескими персонажами и объектами, приносящими урон, в зависимости от направления движения персонажа перед столкновением.</w:t>
-      </w:r>
+        <w:t>, то персонаж не будет прыгать. Также аниматор содержит две анимации, отвечающие за проигрывание мигающей анимации при столкновении персонажа с вражескими персонажами и объектами, приносящими урон, в зависимости от направления движения персонажа перед столкновением.</w:t>
+      </w:r>
+    </w:p>
+    <w:p>
+      <w:pPr>
+        <w:pStyle w:val="a8"/>
+        <w:ind w:left="1429" w:firstLine="0"/>
+      </w:pPr>
+    </w:p>
+    <w:p>
+      <w:pPr>
+        <w:pStyle w:val="a8"/>
+        <w:ind w:left="1429" w:firstLine="0"/>
+      </w:pPr>
+      <w:r>
+        <w:object w:dxaOrig="18713" w:dyaOrig="15351" w14:anchorId="500AA23E">
+          <v:shape id="_x0000_i1070" type="#_x0000_t75" style="width:385.2pt;height:316.2pt" o:ole="">
+            <v:imagedata r:id="rId16" o:title=""/>
+          </v:shape>
+          <o:OLEObject Type="Embed" ProgID="Unknown" ShapeID="_x0000_i1070" DrawAspect="Content" ObjectID="_1617994402" r:id="rId17"/>
+        </w:object>
+      </w:r>
+    </w:p>
+    <w:p>
+      <w:pPr>
+        <w:pStyle w:val="a8"/>
+        <w:ind w:left="2847" w:firstLine="698"/>
+      </w:pPr>
+      <w:r>
+        <w:t xml:space="preserve"> Рисунок 5. Аниматор персонажа</w:t>
+      </w:r>
+    </w:p>
+    <w:p>
+      <w:pPr>
+        <w:pStyle w:val="a8"/>
+        <w:ind w:left="2847" w:firstLine="698"/>
+      </w:pPr>
+    </w:p>
+    <w:p>
+      <w:pPr>
+        <w:ind w:left="1418" w:firstLine="0"/>
+      </w:pPr>
+      <w:r>
+        <w:t>При получении персонажем урона проигрывается соответствующая анимация, а также персонаж не может получить повторный удар в течение некоторого времени (2 секунды). Во время игры также происходит взаимодействие с панелями, отображающими текущее здоровье персонажа и количество собранных им монет (рис.6).</w:t>
+      </w:r>
+    </w:p>
+    <w:p>
+      <w:pPr>
+        <w:ind w:left="1418" w:firstLine="0"/>
+      </w:pPr>
+    </w:p>
+    <w:p>
+      <w:pPr>
+        <w:ind w:left="2836"/>
+      </w:pPr>
+      <w:r>
+        <w:object w:dxaOrig="17012" w:dyaOrig="6822" w14:anchorId="42FF1285">
+          <v:shape id="_x0000_i1072" type="#_x0000_t75" style="width:171pt;height:72.6pt" o:ole="">
+            <v:imagedata r:id="rId18" o:title=""/>
+          </v:shape>
+          <o:OLEObject Type="Embed" ProgID="Unknown" ShapeID="_x0000_i1072" DrawAspect="Content" ObjectID="_1617994403" r:id="rId19"/>
+        </w:object>
+      </w:r>
+    </w:p>
+    <w:p>
+      <w:pPr>
+        <w:ind w:left="2836"/>
+      </w:pPr>
+      <w:r>
+        <w:t xml:space="preserve"> Рисунок 6. Панель информации</w:t>
+      </w:r>
+    </w:p>
+    <w:p>
+      <w:pPr>
+        <w:ind w:left="2836"/>
+      </w:pPr>
     </w:p>
     <w:p>
       <w:pPr>
@@ -9096,8 +9116,261 @@
         <w:rPr>
           <w:b/>
         </w:rPr>
-        <w:t>Описание функционирования различных меню приложения</w:t>
-      </w:r>
+        <w:t>Описание функционирования вражеских персонажей и алгоритм их перемещения</w:t>
+      </w:r>
+    </w:p>
+    <w:p>
+      <w:pPr>
+        <w:rPr>
+          <w:b/>
+        </w:rPr>
+      </w:pPr>
+    </w:p>
+    <w:p>
+      <w:pPr>
+        <w:ind w:left="1418" w:firstLine="0"/>
+      </w:pPr>
+      <w:r>
+        <w:t>Персонажи-противники, перемещающиеся по платформам, состоят из физических тел кинематического типа, коллайдеров тела и головы, статичные враги отличаются тем, что состоят из физического тела динамического типа. При соприкосновении персонажа с коллайдером головы противника последний погибает, если же персонаж касается тела противника, то он получает урон.</w:t>
+      </w:r>
+    </w:p>
+    <w:p>
+      <w:pPr>
+        <w:ind w:left="1418" w:firstLine="0"/>
+      </w:pPr>
+    </w:p>
+    <w:p>
+      <w:pPr>
+        <w:ind w:left="1418" w:firstLine="0"/>
+      </w:pPr>
+      <w:r>
+        <w:t>Алгоритм перемещения вражеского персонажа:</w:t>
+      </w:r>
+    </w:p>
+    <w:p>
+      <w:pPr>
+        <w:ind w:left="1418" w:firstLine="0"/>
+      </w:pPr>
+      <w:r>
+        <w:t xml:space="preserve">Персонаж перемещается между точками, записанными в массив </w:t>
+      </w:r>
+      <w:r>
+        <w:rPr>
+          <w:lang w:val="en-US"/>
+        </w:rPr>
+        <w:t>point</w:t>
+      </w:r>
+      <w:r>
+        <w:t xml:space="preserve">. </w:t>
+      </w:r>
+      <w:r>
+        <w:t xml:space="preserve">Если персонаж достиг последней точки в массиве, то он начинает свое движения с точки, </w:t>
+      </w:r>
+      <w:r>
+        <w:lastRenderedPageBreak/>
+        <w:t xml:space="preserve">являющейся нулевым элементом массива, при этом изменяя свое направление движения на противоположное. </w:t>
+      </w:r>
+      <w:bookmarkStart w:id="6" w:name="_GoBack"/>
+      <w:bookmarkEnd w:id="6"/>
+    </w:p>
+    <w:p>
+      <w:pPr>
+        <w:pStyle w:val="a8"/>
+        <w:ind w:left="0" w:firstLine="0"/>
+        <w:rPr>
+          <w:b/>
+        </w:rPr>
+      </w:pPr>
+    </w:p>
+    <w:p>
+      <w:pPr>
+        <w:pStyle w:val="a8"/>
+        <w:numPr>
+          <w:ilvl w:val="1"/>
+          <w:numId w:val="1"/>
+        </w:numPr>
+        <w:ind w:left="0" w:firstLine="0"/>
+        <w:outlineLvl w:val="1"/>
+        <w:rPr>
+          <w:b/>
+        </w:rPr>
+      </w:pPr>
+      <w:r>
+        <w:rPr>
+          <w:b/>
+        </w:rPr>
+        <w:t>Описание и обоснование выбора метода организации входных и выходных данных</w:t>
+      </w:r>
+    </w:p>
+    <w:p>
+      <w:pPr>
+        <w:pStyle w:val="a8"/>
+        <w:ind w:left="0" w:firstLine="0"/>
+        <w:rPr>
+          <w:b/>
+        </w:rPr>
+      </w:pPr>
+    </w:p>
+    <w:p>
+      <w:pPr>
+        <w:pStyle w:val="a8"/>
+        <w:numPr>
+          <w:ilvl w:val="2"/>
+          <w:numId w:val="1"/>
+        </w:numPr>
+        <w:outlineLvl w:val="1"/>
+        <w:rPr>
+          <w:b/>
+        </w:rPr>
+      </w:pPr>
+      <w:r>
+        <w:rPr>
+          <w:b/>
+        </w:rPr>
+        <w:t>Описание метода организации входных и выходных данных</w:t>
+      </w:r>
+    </w:p>
+    <w:p>
+      <w:pPr>
+        <w:pStyle w:val="a8"/>
+        <w:ind w:left="1429" w:firstLine="0"/>
+        <w:rPr>
+          <w:b/>
+        </w:rPr>
+      </w:pPr>
+    </w:p>
+    <w:p>
+      <w:pPr>
+        <w:pStyle w:val="a8"/>
+        <w:ind w:left="1429" w:firstLine="0"/>
+      </w:pPr>
+      <w:r>
+        <w:t xml:space="preserve">Приложение загружает сохраненные в файле </w:t>
+      </w:r>
+      <w:proofErr w:type="spellStart"/>
+      <w:r>
+        <w:rPr>
+          <w:lang w:val="en-US"/>
+        </w:rPr>
+        <w:t>playerprefs</w:t>
+      </w:r>
+      <w:proofErr w:type="spellEnd"/>
+      <w:r>
+        <w:t>.</w:t>
+      </w:r>
+      <w:proofErr w:type="spellStart"/>
+      <w:r>
+        <w:rPr>
+          <w:lang w:val="en-US"/>
+        </w:rPr>
+        <w:t>dat</w:t>
+      </w:r>
+      <w:proofErr w:type="spellEnd"/>
+      <w:r>
+        <w:t xml:space="preserve"> </w:t>
+      </w:r>
+      <w:r>
+        <w:t>входные данные: настройки громкости и количество пройденных уровней. Выходные данные представлены тем же файлом, куда сохраняются настройки и количество уровней, пройденных пользователем.</w:t>
+      </w:r>
+    </w:p>
+    <w:p>
+      <w:pPr>
+        <w:pStyle w:val="a8"/>
+        <w:ind w:left="1429" w:firstLine="0"/>
+        <w:rPr>
+          <w:b/>
+        </w:rPr>
+      </w:pPr>
+    </w:p>
+    <w:p>
+      <w:pPr>
+        <w:pStyle w:val="a8"/>
+        <w:numPr>
+          <w:ilvl w:val="2"/>
+          <w:numId w:val="1"/>
+        </w:numPr>
+        <w:outlineLvl w:val="1"/>
+        <w:rPr>
+          <w:b/>
+        </w:rPr>
+      </w:pPr>
+      <w:r>
+        <w:rPr>
+          <w:b/>
+        </w:rPr>
+        <w:t>Обоснование выбора метода организации входных и выходных данных</w:t>
+      </w:r>
+    </w:p>
+    <w:p>
+      <w:pPr>
+        <w:pStyle w:val="a8"/>
+        <w:ind w:left="1429" w:firstLine="0"/>
+        <w:rPr>
+          <w:b/>
+        </w:rPr>
+      </w:pPr>
+    </w:p>
+    <w:p>
+      <w:pPr>
+        <w:pStyle w:val="a8"/>
+        <w:ind w:left="1429" w:firstLine="0"/>
+      </w:pPr>
+      <w:r>
+        <w:t xml:space="preserve">Метод организации входных и выходных данных, описанный в пункте </w:t>
+      </w:r>
+      <w:proofErr w:type="gramStart"/>
+      <w:r>
+        <w:t>3.3.1</w:t>
+      </w:r>
+      <w:proofErr w:type="gramEnd"/>
+      <w:r>
+        <w:t xml:space="preserve"> был выбран из соображений эффективности, гибкости и простоты работы с пользовательскими данными.</w:t>
+      </w:r>
+    </w:p>
+    <w:p>
+      <w:pPr>
+        <w:pStyle w:val="a8"/>
+        <w:ind w:left="1429" w:firstLine="0"/>
+      </w:pPr>
+    </w:p>
+    <w:p>
+      <w:pPr>
+        <w:pStyle w:val="a8"/>
+        <w:numPr>
+          <w:ilvl w:val="1"/>
+          <w:numId w:val="1"/>
+        </w:numPr>
+        <w:ind w:left="0" w:firstLine="0"/>
+        <w:outlineLvl w:val="1"/>
+        <w:rPr>
+          <w:b/>
+        </w:rPr>
+      </w:pPr>
+      <w:r>
+        <w:rPr>
+          <w:b/>
+        </w:rPr>
+        <w:t>Описание и обоснование выбора состава технических и программных средств</w:t>
+      </w:r>
+    </w:p>
+    <w:p>
+      <w:pPr>
+        <w:pStyle w:val="a8"/>
+        <w:ind w:left="0" w:firstLine="0"/>
+        <w:rPr>
+          <w:b/>
+        </w:rPr>
+      </w:pPr>
+    </w:p>
+    <w:p>
+      <w:pPr>
+        <w:ind w:left="709"/>
+      </w:pPr>
+    </w:p>
+    <w:p>
+      <w:pPr>
+        <w:ind w:left="709"/>
+      </w:pPr>
     </w:p>
     <w:p>
       <w:pPr>
@@ -9132,8 +9405,8 @@
           <w:b/>
         </w:rPr>
       </w:pPr>
-      <w:bookmarkStart w:id="8" w:name="_Toc379572127"/>
-      <w:bookmarkStart w:id="9" w:name="_Toc5138064"/>
+      <w:bookmarkStart w:id="7" w:name="_Toc379572127"/>
+      <w:bookmarkStart w:id="8" w:name="_Toc5138064"/>
       <w:r>
         <w:rPr>
           <w:b/>
@@ -9141,8 +9414,8 @@
         <w:lastRenderedPageBreak/>
         <w:t>ТРЕБОВАНИЯ К ПРОГРАММЕ</w:t>
       </w:r>
+      <w:bookmarkEnd w:id="7"/>
       <w:bookmarkEnd w:id="8"/>
-      <w:bookmarkEnd w:id="9"/>
     </w:p>
     <w:p>
       <w:pPr>
@@ -9175,16 +9448,16 @@
         </w:rPr>
         <w:t xml:space="preserve"> </w:t>
       </w:r>
-      <w:bookmarkStart w:id="10" w:name="_Toc379572128"/>
-      <w:bookmarkStart w:id="11" w:name="_Toc5138065"/>
+      <w:bookmarkStart w:id="9" w:name="_Toc379572128"/>
+      <w:bookmarkStart w:id="10" w:name="_Toc5138065"/>
       <w:r>
         <w:rPr>
           <w:b/>
         </w:rPr>
         <w:t>Требования к функциональным характеристикам</w:t>
       </w:r>
+      <w:bookmarkEnd w:id="9"/>
       <w:bookmarkEnd w:id="10"/>
-      <w:bookmarkEnd w:id="11"/>
     </w:p>
     <w:p>
       <w:pPr>
@@ -9214,7 +9487,7 @@
           <w:szCs w:val="24"/>
         </w:rPr>
       </w:pPr>
-      <w:bookmarkStart w:id="12" w:name="_Toc5138066"/>
+      <w:bookmarkStart w:id="11" w:name="_Toc5138066"/>
       <w:r>
         <w:rPr>
           <w:b/>
@@ -9225,7 +9498,7 @@
         </w:rPr>
         <w:t>Требования к составу выполняемых функций</w:t>
       </w:r>
-      <w:bookmarkEnd w:id="12"/>
+      <w:bookmarkEnd w:id="11"/>
     </w:p>
     <w:p>
       <w:pPr>
@@ -9682,7 +9955,7 @@
           <w:szCs w:val="24"/>
         </w:rPr>
       </w:pPr>
-      <w:bookmarkStart w:id="13" w:name="_Toc5138067"/>
+      <w:bookmarkStart w:id="12" w:name="_Toc5138067"/>
       <w:r>
         <w:rPr>
           <w:b/>
@@ -9693,7 +9966,7 @@
         </w:rPr>
         <w:t>Требования к организации входных данных</w:t>
       </w:r>
-      <w:bookmarkEnd w:id="13"/>
+      <w:bookmarkEnd w:id="12"/>
     </w:p>
     <w:p>
       <w:pPr>
@@ -9814,7 +10087,7 @@
           <w:szCs w:val="24"/>
         </w:rPr>
       </w:pPr>
-      <w:bookmarkStart w:id="14" w:name="_Toc5138068"/>
+      <w:bookmarkStart w:id="13" w:name="_Toc5138068"/>
       <w:r>
         <w:rPr>
           <w:b/>
@@ -9825,7 +10098,7 @@
         </w:rPr>
         <w:t>Требования к организации выходных данных</w:t>
       </w:r>
-      <w:bookmarkEnd w:id="14"/>
+      <w:bookmarkEnd w:id="13"/>
     </w:p>
     <w:p>
       <w:pPr>
@@ -9994,7 +10267,7 @@
           <w:szCs w:val="24"/>
         </w:rPr>
       </w:pPr>
-      <w:bookmarkStart w:id="15" w:name="_Toc5138069"/>
+      <w:bookmarkStart w:id="14" w:name="_Toc5138069"/>
       <w:r>
         <w:rPr>
           <w:b/>
@@ -10005,7 +10278,7 @@
         </w:rPr>
         <w:t>Требования к временным характеристикам</w:t>
       </w:r>
-      <w:bookmarkEnd w:id="15"/>
+      <w:bookmarkEnd w:id="14"/>
     </w:p>
     <w:p>
       <w:pPr>
@@ -10076,7 +10349,7 @@
           <w:szCs w:val="24"/>
         </w:rPr>
       </w:pPr>
-      <w:bookmarkStart w:id="16" w:name="_Toc5138070"/>
+      <w:bookmarkStart w:id="15" w:name="_Toc5138070"/>
       <w:r>
         <w:rPr>
           <w:b/>
@@ -10084,7 +10357,7 @@
         </w:rPr>
         <w:t>Требования к интерфейсу</w:t>
       </w:r>
-      <w:bookmarkEnd w:id="16"/>
+      <w:bookmarkEnd w:id="15"/>
     </w:p>
     <w:p>
       <w:pPr>
@@ -10191,16 +10464,16 @@
         </w:rPr>
         <w:t xml:space="preserve"> </w:t>
       </w:r>
-      <w:bookmarkStart w:id="17" w:name="_Toc379572129"/>
-      <w:bookmarkStart w:id="18" w:name="_Toc5138071"/>
+      <w:bookmarkStart w:id="16" w:name="_Toc379572129"/>
+      <w:bookmarkStart w:id="17" w:name="_Toc5138071"/>
       <w:r>
         <w:rPr>
           <w:b/>
         </w:rPr>
         <w:t>Требования к надежности</w:t>
       </w:r>
+      <w:bookmarkEnd w:id="16"/>
       <w:bookmarkEnd w:id="17"/>
-      <w:bookmarkEnd w:id="18"/>
     </w:p>
     <w:p>
       <w:pPr>
@@ -10230,14 +10503,14 @@
           <w:b/>
         </w:rPr>
       </w:pPr>
-      <w:bookmarkStart w:id="19" w:name="_Toc5138072"/>
+      <w:bookmarkStart w:id="18" w:name="_Toc5138072"/>
       <w:r>
         <w:rPr>
           <w:b/>
         </w:rPr>
         <w:t>Требования к обеспечению надежного (устойчивого) функционирования программы</w:t>
       </w:r>
-      <w:bookmarkEnd w:id="19"/>
+      <w:bookmarkEnd w:id="18"/>
     </w:p>
     <w:p>
       <w:pPr>
@@ -10365,7 +10638,7 @@
         </w:tabs>
         <w:outlineLvl w:val="2"/>
       </w:pPr>
-      <w:bookmarkStart w:id="20" w:name="_Toc5138073"/>
+      <w:bookmarkStart w:id="19" w:name="_Toc5138073"/>
       <w:r>
         <w:rPr>
           <w:b/>
@@ -10390,7 +10663,7 @@
         </w:rPr>
         <w:t>отказа</w:t>
       </w:r>
-      <w:bookmarkEnd w:id="20"/>
+      <w:bookmarkEnd w:id="19"/>
     </w:p>
     <w:p>
       <w:pPr>
@@ -10461,14 +10734,14 @@
           <w:b/>
         </w:rPr>
       </w:pPr>
-      <w:bookmarkStart w:id="21" w:name="_Toc5138074"/>
+      <w:bookmarkStart w:id="20" w:name="_Toc5138074"/>
       <w:r>
         <w:rPr>
           <w:b/>
         </w:rPr>
         <w:t>Отказы из-за некорректных действий оператора</w:t>
       </w:r>
-      <w:bookmarkEnd w:id="21"/>
+      <w:bookmarkEnd w:id="20"/>
     </w:p>
     <w:p>
       <w:pPr>
@@ -10512,16 +10785,16 @@
         </w:rPr>
         <w:t xml:space="preserve"> </w:t>
       </w:r>
-      <w:bookmarkStart w:id="22" w:name="_Toc379572130"/>
-      <w:bookmarkStart w:id="23" w:name="_Toc5138075"/>
+      <w:bookmarkStart w:id="21" w:name="_Toc379572130"/>
+      <w:bookmarkStart w:id="22" w:name="_Toc5138075"/>
       <w:r>
         <w:rPr>
           <w:b/>
         </w:rPr>
         <w:t>Условия эксплуатации</w:t>
       </w:r>
+      <w:bookmarkEnd w:id="21"/>
       <w:bookmarkEnd w:id="22"/>
-      <w:bookmarkEnd w:id="23"/>
     </w:p>
     <w:p>
       <w:pPr>
@@ -10551,14 +10824,14 @@
           <w:b/>
         </w:rPr>
       </w:pPr>
-      <w:bookmarkStart w:id="24" w:name="_Toc5138076"/>
+      <w:bookmarkStart w:id="23" w:name="_Toc5138076"/>
       <w:r>
         <w:rPr>
           <w:b/>
         </w:rPr>
         <w:t>Климатические условия эксплуатации</w:t>
       </w:r>
-      <w:bookmarkEnd w:id="24"/>
+      <w:bookmarkEnd w:id="23"/>
     </w:p>
     <w:p>
       <w:pPr>
@@ -10657,7 +10930,7 @@
           <w:szCs w:val="24"/>
         </w:rPr>
       </w:pPr>
-      <w:bookmarkStart w:id="25" w:name="_Toc5138077"/>
+      <w:bookmarkStart w:id="24" w:name="_Toc5138077"/>
       <w:r>
         <w:rPr>
           <w:b/>
@@ -10668,7 +10941,7 @@
         </w:rPr>
         <w:t>Требования к видам обслуживания</w:t>
       </w:r>
-      <w:bookmarkEnd w:id="25"/>
+      <w:bookmarkEnd w:id="24"/>
     </w:p>
     <w:p>
       <w:pPr>
@@ -10787,7 +11060,7 @@
           <w:b/>
         </w:rPr>
       </w:pPr>
-      <w:bookmarkStart w:id="26" w:name="_Toc5138078"/>
+      <w:bookmarkStart w:id="25" w:name="_Toc5138078"/>
       <w:r>
         <w:rPr>
           <w:b/>
@@ -10801,7 +11074,7 @@
         </w:rPr>
         <w:t>ции персонала</w:t>
       </w:r>
-      <w:bookmarkEnd w:id="26"/>
+      <w:bookmarkEnd w:id="25"/>
     </w:p>
     <w:p>
       <w:pPr>
@@ -10870,16 +11143,16 @@
           <w:b/>
         </w:rPr>
       </w:pPr>
-      <w:bookmarkStart w:id="27" w:name="_Toc379572131"/>
-      <w:bookmarkStart w:id="28" w:name="_Toc5138079"/>
+      <w:bookmarkStart w:id="26" w:name="_Toc379572131"/>
+      <w:bookmarkStart w:id="27" w:name="_Toc5138079"/>
       <w:r>
         <w:rPr>
           <w:b/>
         </w:rPr>
         <w:t>Требования к составу и параметрам технических средств</w:t>
       </w:r>
+      <w:bookmarkEnd w:id="26"/>
       <w:bookmarkEnd w:id="27"/>
-      <w:bookmarkEnd w:id="28"/>
     </w:p>
     <w:p>
       <w:pPr>
@@ -11143,16 +11416,16 @@
         </w:rPr>
         <w:t xml:space="preserve"> </w:t>
       </w:r>
-      <w:bookmarkStart w:id="29" w:name="_Toc379572132"/>
-      <w:bookmarkStart w:id="30" w:name="_Toc5138080"/>
+      <w:bookmarkStart w:id="28" w:name="_Toc379572132"/>
+      <w:bookmarkStart w:id="29" w:name="_Toc5138080"/>
       <w:r>
         <w:rPr>
           <w:b/>
         </w:rPr>
         <w:t>Требования к информационной и программной совместимости</w:t>
       </w:r>
+      <w:bookmarkEnd w:id="28"/>
       <w:bookmarkEnd w:id="29"/>
-      <w:bookmarkEnd w:id="30"/>
     </w:p>
     <w:p>
       <w:pPr>
@@ -11182,20 +11455,20 @@
           <w:b/>
         </w:rPr>
       </w:pPr>
-      <w:bookmarkStart w:id="31" w:name="_Toc379717947"/>
-      <w:bookmarkStart w:id="32" w:name="_Toc379718198"/>
-      <w:bookmarkStart w:id="33" w:name="_Toc379718345"/>
-      <w:bookmarkStart w:id="34" w:name="_Toc5138081"/>
+      <w:bookmarkStart w:id="30" w:name="_Toc379717947"/>
+      <w:bookmarkStart w:id="31" w:name="_Toc379718198"/>
+      <w:bookmarkStart w:id="32" w:name="_Toc379718345"/>
+      <w:bookmarkStart w:id="33" w:name="_Toc5138081"/>
       <w:r>
         <w:rPr>
           <w:b/>
         </w:rPr>
         <w:t>Требования к информационным структурам и методам решения</w:t>
       </w:r>
+      <w:bookmarkEnd w:id="30"/>
       <w:bookmarkEnd w:id="31"/>
       <w:bookmarkEnd w:id="32"/>
       <w:bookmarkEnd w:id="33"/>
-      <w:bookmarkEnd w:id="34"/>
     </w:p>
     <w:p>
       <w:r>
@@ -11225,20 +11498,20 @@
           <w:b/>
         </w:rPr>
       </w:pPr>
-      <w:bookmarkStart w:id="35" w:name="_Toc379717949"/>
-      <w:bookmarkStart w:id="36" w:name="_Toc379718200"/>
-      <w:bookmarkStart w:id="37" w:name="_Toc379718347"/>
-      <w:bookmarkStart w:id="38" w:name="_Toc5138082"/>
+      <w:bookmarkStart w:id="34" w:name="_Toc379717949"/>
+      <w:bookmarkStart w:id="35" w:name="_Toc379718200"/>
+      <w:bookmarkStart w:id="36" w:name="_Toc379718347"/>
+      <w:bookmarkStart w:id="37" w:name="_Toc5138082"/>
       <w:r>
         <w:rPr>
           <w:b/>
         </w:rPr>
         <w:t>Требования к программным средствам, используемым программой.</w:t>
       </w:r>
+      <w:bookmarkEnd w:id="34"/>
       <w:bookmarkEnd w:id="35"/>
       <w:bookmarkEnd w:id="36"/>
       <w:bookmarkEnd w:id="37"/>
-      <w:bookmarkEnd w:id="38"/>
     </w:p>
     <w:p>
       <w:pPr>
@@ -11313,7 +11586,7 @@
         </w:tabs>
         <w:outlineLvl w:val="2"/>
       </w:pPr>
-      <w:bookmarkStart w:id="39" w:name="_Toc5138083"/>
+      <w:bookmarkStart w:id="38" w:name="_Toc5138083"/>
       <w:r>
         <w:rPr>
           <w:b/>
@@ -11362,7 +11635,7 @@
         </w:rPr>
         <w:t>программирования</w:t>
       </w:r>
-      <w:bookmarkEnd w:id="39"/>
+      <w:bookmarkEnd w:id="38"/>
     </w:p>
     <w:p>
       <w:pPr>
@@ -11433,7 +11706,7 @@
           <w:b/>
         </w:rPr>
       </w:pPr>
-      <w:bookmarkStart w:id="40" w:name="_Toc5138084"/>
+      <w:bookmarkStart w:id="39" w:name="_Toc5138084"/>
       <w:r>
         <w:rPr>
           <w:b/>
@@ -11446,7 +11719,7 @@
         </w:rPr>
         <w:t>ы</w:t>
       </w:r>
-      <w:bookmarkEnd w:id="40"/>
+      <w:bookmarkEnd w:id="39"/>
     </w:p>
     <w:p>
       <w:pPr>
@@ -11487,22 +11760,22 @@
           <w:b/>
         </w:rPr>
       </w:pPr>
-      <w:bookmarkStart w:id="41" w:name="_Toc379572133"/>
+      <w:bookmarkStart w:id="40" w:name="_Toc379572133"/>
       <w:r>
         <w:rPr>
           <w:b/>
         </w:rPr>
         <w:t xml:space="preserve"> </w:t>
       </w:r>
-      <w:bookmarkStart w:id="42" w:name="_Toc5138085"/>
+      <w:bookmarkStart w:id="41" w:name="_Toc5138085"/>
       <w:r>
         <w:rPr>
           <w:b/>
         </w:rPr>
         <w:t>Требования к маркировке и упаковке</w:t>
       </w:r>
+      <w:bookmarkEnd w:id="40"/>
       <w:bookmarkEnd w:id="41"/>
-      <w:bookmarkEnd w:id="42"/>
     </w:p>
     <w:p>
       <w:pPr>
@@ -11607,8 +11880,8 @@
         </w:rPr>
         <w:t xml:space="preserve"> </w:t>
       </w:r>
-      <w:bookmarkStart w:id="43" w:name="_Toc379572134"/>
-      <w:bookmarkStart w:id="44" w:name="_Toc5138086"/>
+      <w:bookmarkStart w:id="42" w:name="_Toc379572134"/>
+      <w:bookmarkStart w:id="43" w:name="_Toc5138086"/>
       <w:r>
         <w:rPr>
           <w:b/>
@@ -11627,8 +11900,8 @@
         </w:rPr>
         <w:t>хранению</w:t>
       </w:r>
+      <w:bookmarkEnd w:id="42"/>
       <w:bookmarkEnd w:id="43"/>
-      <w:bookmarkEnd w:id="44"/>
     </w:p>
     <w:p>
       <w:pPr>
@@ -11656,19 +11929,19 @@
           <w:b/>
         </w:rPr>
       </w:pPr>
-      <w:bookmarkStart w:id="45" w:name="_Toc379717952"/>
-      <w:bookmarkStart w:id="46" w:name="_Toc379718203"/>
-      <w:bookmarkStart w:id="47" w:name="_Toc379718350"/>
-      <w:bookmarkStart w:id="48" w:name="_Toc5138087"/>
+      <w:bookmarkStart w:id="44" w:name="_Toc379717952"/>
+      <w:bookmarkStart w:id="45" w:name="_Toc379718203"/>
+      <w:bookmarkStart w:id="46" w:name="_Toc379718350"/>
+      <w:bookmarkStart w:id="47" w:name="_Toc5138087"/>
       <w:r>
         <w:rPr>
           <w:b/>
         </w:rPr>
         <w:t xml:space="preserve">Требования к хранению и транспортировке </w:t>
       </w:r>
+      <w:bookmarkEnd w:id="44"/>
       <w:bookmarkEnd w:id="45"/>
       <w:bookmarkEnd w:id="46"/>
-      <w:bookmarkEnd w:id="47"/>
       <w:r>
         <w:rPr>
           <w:b/>
@@ -11694,51 +11967,51 @@
         </w:rPr>
         <w:t>накопителей.</w:t>
       </w:r>
+      <w:bookmarkEnd w:id="47"/>
+    </w:p>
+    <w:p>
+      <w:bookmarkStart w:id="48" w:name="_Toc379717953"/>
+      <w:bookmarkStart w:id="49" w:name="_Toc379718204"/>
+      <w:bookmarkStart w:id="50" w:name="_Toc379718351"/>
+      <w:r>
+        <w:t xml:space="preserve">Программа поставляется заказчику </w:t>
+      </w:r>
+      <w:r>
+        <w:t xml:space="preserve">на внешнем носителе информации – </w:t>
+      </w:r>
+      <w:r>
+        <w:t xml:space="preserve">внешнем </w:t>
+      </w:r>
+      <w:r>
+        <w:rPr>
+          <w:lang w:val="en-US"/>
+        </w:rPr>
+        <w:t>USB</w:t>
+      </w:r>
+      <w:r>
+        <w:t>-накопителе</w:t>
+      </w:r>
+      <w:r>
+        <w:t>. Документация к программе передается как на</w:t>
+      </w:r>
+      <w:r>
+        <w:t xml:space="preserve"> внешнем-</w:t>
+      </w:r>
+      <w:r>
+        <w:rPr>
+          <w:lang w:val="en-US"/>
+        </w:rPr>
+        <w:t>USB</w:t>
+      </w:r>
+      <w:r>
+        <w:t>-накопителе</w:t>
+      </w:r>
+      <w:r>
+        <w:t xml:space="preserve"> вместе с программой, так и в печатном виде.</w:t>
+      </w:r>
       <w:bookmarkEnd w:id="48"/>
-    </w:p>
-    <w:p>
-      <w:bookmarkStart w:id="49" w:name="_Toc379717953"/>
-      <w:bookmarkStart w:id="50" w:name="_Toc379718204"/>
-      <w:bookmarkStart w:id="51" w:name="_Toc379718351"/>
-      <w:r>
-        <w:t xml:space="preserve">Программа поставляется заказчику </w:t>
-      </w:r>
-      <w:r>
-        <w:t xml:space="preserve">на внешнем носителе информации – </w:t>
-      </w:r>
-      <w:r>
-        <w:t xml:space="preserve">внешнем </w:t>
-      </w:r>
-      <w:r>
-        <w:rPr>
-          <w:lang w:val="en-US"/>
-        </w:rPr>
-        <w:t>USB</w:t>
-      </w:r>
-      <w:r>
-        <w:t>-накопителе</w:t>
-      </w:r>
-      <w:r>
-        <w:t>. Документация к программе передается как на</w:t>
-      </w:r>
-      <w:r>
-        <w:t xml:space="preserve"> внешнем-</w:t>
-      </w:r>
-      <w:r>
-        <w:rPr>
-          <w:lang w:val="en-US"/>
-        </w:rPr>
-        <w:t>USB</w:t>
-      </w:r>
-      <w:r>
-        <w:t>-накопителе</w:t>
-      </w:r>
-      <w:r>
-        <w:t xml:space="preserve"> вместе с программой, так и в печатном виде.</w:t>
-      </w:r>
       <w:bookmarkEnd w:id="49"/>
       <w:bookmarkEnd w:id="50"/>
-      <w:bookmarkEnd w:id="51"/>
       <w:r>
         <w:t xml:space="preserve"> </w:t>
       </w:r>
@@ -11783,7 +12056,7 @@
         <w:ind w:left="709" w:firstLine="0"/>
         <w:outlineLvl w:val="2"/>
       </w:pPr>
-      <w:bookmarkStart w:id="52" w:name="_Toc5138088"/>
+      <w:bookmarkStart w:id="51" w:name="_Toc5138088"/>
       <w:r>
         <w:rPr>
           <w:b/>
@@ -11797,7 +12070,7 @@
         </w:rPr>
         <w:t xml:space="preserve"> предоставляемых в печатном виде.</w:t>
       </w:r>
-      <w:bookmarkEnd w:id="52"/>
+      <w:bookmarkEnd w:id="51"/>
     </w:p>
     <w:p>
       <w:r>
@@ -11969,16 +12242,16 @@
         </w:rPr>
         <w:t xml:space="preserve"> </w:t>
       </w:r>
-      <w:bookmarkStart w:id="53" w:name="_Toc379572135"/>
-      <w:bookmarkStart w:id="54" w:name="_Toc5138089"/>
+      <w:bookmarkStart w:id="52" w:name="_Toc379572135"/>
+      <w:bookmarkStart w:id="53" w:name="_Toc5138089"/>
       <w:r>
         <w:rPr>
           <w:b/>
         </w:rPr>
         <w:t>Специальные требования</w:t>
       </w:r>
+      <w:bookmarkEnd w:id="52"/>
       <w:bookmarkEnd w:id="53"/>
-      <w:bookmarkEnd w:id="54"/>
     </w:p>
     <w:p>
       <w:pPr>
@@ -12036,8 +12309,8 @@
           <w:b/>
         </w:rPr>
       </w:pPr>
-      <w:bookmarkStart w:id="55" w:name="_Toc379572136"/>
-      <w:bookmarkStart w:id="56" w:name="_Toc5138090"/>
+      <w:bookmarkStart w:id="54" w:name="_Toc379572136"/>
+      <w:bookmarkStart w:id="55" w:name="_Toc5138090"/>
       <w:r>
         <w:rPr>
           <w:b/>
@@ -12045,8 +12318,8 @@
         <w:lastRenderedPageBreak/>
         <w:t>ТРЕБОВАНИЯ К ПРОГРАММНОЙ ДОКУМЕНТАЦИИ</w:t>
       </w:r>
+      <w:bookmarkEnd w:id="54"/>
       <w:bookmarkEnd w:id="55"/>
-      <w:bookmarkEnd w:id="56"/>
     </w:p>
     <w:p>
       <w:pPr>
@@ -12076,8 +12349,8 @@
           <w:b/>
         </w:rPr>
       </w:pPr>
-      <w:bookmarkStart w:id="57" w:name="_Toc379572137"/>
-      <w:bookmarkStart w:id="58" w:name="_Toc5138091"/>
+      <w:bookmarkStart w:id="56" w:name="_Toc379572137"/>
+      <w:bookmarkStart w:id="57" w:name="_Toc5138091"/>
       <w:r>
         <w:rPr>
           <w:b/>
@@ -12090,8 +12363,8 @@
         </w:rPr>
         <w:t>остав программной документации</w:t>
       </w:r>
+      <w:bookmarkEnd w:id="56"/>
       <w:bookmarkEnd w:id="57"/>
-      <w:bookmarkEnd w:id="58"/>
     </w:p>
     <w:p>
       <w:pPr>
@@ -12357,14 +12630,14 @@
         </w:rPr>
         <w:t xml:space="preserve"> </w:t>
       </w:r>
-      <w:bookmarkStart w:id="59" w:name="_Toc5138092"/>
+      <w:bookmarkStart w:id="58" w:name="_Toc5138092"/>
       <w:r>
         <w:rPr>
           <w:b/>
         </w:rPr>
         <w:t>Специальные требования к программной документации</w:t>
       </w:r>
-      <w:bookmarkEnd w:id="59"/>
+      <w:bookmarkEnd w:id="58"/>
     </w:p>
     <w:p>
       <w:pPr>
@@ -12642,8 +12915,8 @@
           <w:b/>
         </w:rPr>
       </w:pPr>
-      <w:bookmarkStart w:id="60" w:name="_Toc379572138"/>
-      <w:bookmarkStart w:id="61" w:name="_Toc5138093"/>
+      <w:bookmarkStart w:id="59" w:name="_Toc379572138"/>
+      <w:bookmarkStart w:id="60" w:name="_Toc5138093"/>
       <w:r>
         <w:rPr>
           <w:b/>
@@ -12651,8 +12924,8 @@
         <w:lastRenderedPageBreak/>
         <w:t>ТЕХНИКО-ЭКОНОМИЧЕСКИЕ ПОКАЗАТЕЛИ</w:t>
       </w:r>
+      <w:bookmarkEnd w:id="59"/>
       <w:bookmarkEnd w:id="60"/>
-      <w:bookmarkEnd w:id="61"/>
     </w:p>
     <w:p>
       <w:pPr>
@@ -12685,16 +12958,16 @@
         </w:rPr>
         <w:t xml:space="preserve"> </w:t>
       </w:r>
-      <w:bookmarkStart w:id="62" w:name="_Toc379572139"/>
-      <w:bookmarkStart w:id="63" w:name="_Toc5138094"/>
+      <w:bookmarkStart w:id="61" w:name="_Toc379572139"/>
+      <w:bookmarkStart w:id="62" w:name="_Toc5138094"/>
       <w:r>
         <w:rPr>
           <w:b/>
         </w:rPr>
         <w:t>Ориентировочная экономическая эффективность</w:t>
       </w:r>
+      <w:bookmarkEnd w:id="61"/>
       <w:bookmarkEnd w:id="62"/>
-      <w:bookmarkEnd w:id="63"/>
     </w:p>
     <w:p>
       <w:pPr>
@@ -12759,16 +13032,16 @@
         </w:rPr>
         <w:t xml:space="preserve"> </w:t>
       </w:r>
-      <w:bookmarkStart w:id="64" w:name="_Toc379572140"/>
-      <w:bookmarkStart w:id="65" w:name="_Toc5138095"/>
+      <w:bookmarkStart w:id="63" w:name="_Toc379572140"/>
+      <w:bookmarkStart w:id="64" w:name="_Toc5138095"/>
       <w:r>
         <w:rPr>
           <w:b/>
         </w:rPr>
         <w:t>Предполагаемая потребность</w:t>
       </w:r>
+      <w:bookmarkEnd w:id="63"/>
       <w:bookmarkEnd w:id="64"/>
-      <w:bookmarkEnd w:id="65"/>
     </w:p>
     <w:p>
       <w:pPr>
@@ -12847,8 +13120,8 @@
         </w:rPr>
         <w:t xml:space="preserve"> </w:t>
       </w:r>
-      <w:bookmarkStart w:id="66" w:name="_Toc379572141"/>
-      <w:bookmarkStart w:id="67" w:name="_Toc5138096"/>
+      <w:bookmarkStart w:id="65" w:name="_Toc379572141"/>
+      <w:bookmarkStart w:id="66" w:name="_Toc5138096"/>
       <w:r>
         <w:rPr>
           <w:b/>
@@ -12867,8 +13140,8 @@
         </w:rPr>
         <w:t xml:space="preserve"> аналогами</w:t>
       </w:r>
+      <w:bookmarkEnd w:id="65"/>
       <w:bookmarkEnd w:id="66"/>
-      <w:bookmarkEnd w:id="67"/>
     </w:p>
     <w:p>
       <w:pPr>
@@ -12984,8 +13257,8 @@
           <w:b/>
         </w:rPr>
       </w:pPr>
-      <w:bookmarkStart w:id="68" w:name="_Toc379572142"/>
-      <w:bookmarkStart w:id="69" w:name="_Toc5138097"/>
+      <w:bookmarkStart w:id="67" w:name="_Toc379572142"/>
+      <w:bookmarkStart w:id="68" w:name="_Toc5138097"/>
       <w:r>
         <w:rPr>
           <w:b/>
@@ -12993,41 +13266,41 @@
         <w:lastRenderedPageBreak/>
         <w:t>СТАДИИ И ЭТАПЫ РАЗРАБОТКИ</w:t>
       </w:r>
+      <w:bookmarkEnd w:id="67"/>
       <w:bookmarkEnd w:id="68"/>
+    </w:p>
+    <w:p>
+      <w:pPr>
+        <w:rPr>
+          <w:b/>
+        </w:rPr>
+      </w:pPr>
+    </w:p>
+    <w:p>
+      <w:bookmarkStart w:id="69" w:name="_Toc379718213"/>
+      <w:bookmarkStart w:id="70" w:name="_Toc379718361"/>
+      <w:r>
+        <w:t xml:space="preserve">Стадии и этапы разработки были выявлены с </w:t>
+      </w:r>
+      <w:proofErr w:type="gramStart"/>
+      <w:r>
+        <w:t xml:space="preserve">учетом  </w:t>
+      </w:r>
+      <w:r>
+        <w:t>ГОСТ</w:t>
+      </w:r>
+      <w:proofErr w:type="gramEnd"/>
+      <w:r>
+        <w:t xml:space="preserve"> 19.102-77</w:t>
+      </w:r>
+      <w:r>
+        <w:t>[2]</w:t>
+      </w:r>
+      <w:r>
+        <w:t>:</w:t>
+      </w:r>
       <w:bookmarkEnd w:id="69"/>
-    </w:p>
-    <w:p>
-      <w:pPr>
-        <w:rPr>
-          <w:b/>
-        </w:rPr>
-      </w:pPr>
-    </w:p>
-    <w:p>
-      <w:bookmarkStart w:id="70" w:name="_Toc379718213"/>
-      <w:bookmarkStart w:id="71" w:name="_Toc379718361"/>
-      <w:r>
-        <w:t xml:space="preserve">Стадии и этапы разработки были выявлены с </w:t>
-      </w:r>
-      <w:proofErr w:type="gramStart"/>
-      <w:r>
-        <w:t xml:space="preserve">учетом  </w:t>
-      </w:r>
-      <w:r>
-        <w:t>ГОСТ</w:t>
-      </w:r>
-      <w:proofErr w:type="gramEnd"/>
-      <w:r>
-        <w:t xml:space="preserve"> 19.102-77</w:t>
-      </w:r>
-      <w:r>
-        <w:t>[2]</w:t>
-      </w:r>
-      <w:r>
-        <w:t>:</w:t>
-      </w:r>
       <w:bookmarkEnd w:id="70"/>
-      <w:bookmarkEnd w:id="71"/>
     </w:p>
     <w:tbl>
       <w:tblPr>
@@ -14695,16 +14968,16 @@
           <w:b/>
         </w:rPr>
       </w:pPr>
-      <w:bookmarkStart w:id="72" w:name="_Toc379572143"/>
-      <w:bookmarkStart w:id="73" w:name="_Toc5138098"/>
+      <w:bookmarkStart w:id="71" w:name="_Toc379572143"/>
+      <w:bookmarkStart w:id="72" w:name="_Toc5138098"/>
       <w:r>
         <w:rPr>
           <w:b/>
         </w:rPr>
         <w:t>ПОРЯДОК КОНТРОЛЯ И ПРИЕМКИ</w:t>
       </w:r>
+      <w:bookmarkEnd w:id="71"/>
       <w:bookmarkEnd w:id="72"/>
-      <w:bookmarkEnd w:id="73"/>
     </w:p>
     <w:p>
       <w:pPr>
@@ -14741,16 +15014,16 @@
         </w:rPr>
         <w:t xml:space="preserve"> </w:t>
       </w:r>
-      <w:bookmarkStart w:id="74" w:name="_Toc379572144"/>
-      <w:bookmarkStart w:id="75" w:name="_Toc5138099"/>
+      <w:bookmarkStart w:id="73" w:name="_Toc379572144"/>
+      <w:bookmarkStart w:id="74" w:name="_Toc5138099"/>
       <w:r>
         <w:rPr>
           <w:b/>
         </w:rPr>
         <w:t>Виды испытаний</w:t>
       </w:r>
+      <w:bookmarkEnd w:id="73"/>
       <w:bookmarkEnd w:id="74"/>
-      <w:bookmarkEnd w:id="75"/>
     </w:p>
     <w:p>
       <w:pPr>
@@ -14766,8 +15039,8 @@
       </w:pPr>
     </w:p>
     <w:p>
-      <w:bookmarkStart w:id="76" w:name="_Toc379718216"/>
-      <w:bookmarkStart w:id="77" w:name="_Toc379718364"/>
+      <w:bookmarkStart w:id="75" w:name="_Toc379718216"/>
+      <w:bookmarkStart w:id="76" w:name="_Toc379718364"/>
       <w:r>
         <w:t xml:space="preserve">Производится проверка корректного выполнения </w:t>
       </w:r>
@@ -14788,47 +15061,47 @@
       <w:r>
         <w:t>функциональное тестирование программы.</w:t>
       </w:r>
+      <w:bookmarkEnd w:id="75"/>
       <w:bookmarkEnd w:id="76"/>
+      <w:r>
+        <w:t xml:space="preserve"> Также осуществляется визуальная проверка интерфейса программы на соответствие пункте 4.2. настоящего технического задания.</w:t>
+      </w:r>
+    </w:p>
+    <w:p>
+      <w:bookmarkStart w:id="77" w:name="_Toc379718217"/>
+      <w:bookmarkStart w:id="78" w:name="_Toc379718365"/>
+      <w:r>
+        <w:t xml:space="preserve">Функциональное тестирование осуществляется в соответствии с документом </w:t>
+      </w:r>
+      <w:r>
+        <w:t>«</w:t>
+      </w:r>
+      <w:r>
+        <w:t xml:space="preserve">Многоуровневая аркада в среде </w:t>
+      </w:r>
+      <w:r>
+        <w:rPr>
+          <w:lang w:val="en-US"/>
+        </w:rPr>
+        <w:t>Unity</w:t>
+      </w:r>
+      <w:r>
+        <w:t xml:space="preserve"> 2</w:t>
+      </w:r>
+      <w:r>
+        <w:rPr>
+          <w:lang w:val="en-US"/>
+        </w:rPr>
+        <w:t>D</w:t>
+      </w:r>
+      <w:r>
+        <w:t>». Программа и методика испытаний (ГОСТ 19.301-79)</w:t>
+      </w:r>
+      <w:r>
+        <w:t>, в котором указывают:</w:t>
+      </w:r>
       <w:bookmarkEnd w:id="77"/>
-      <w:r>
-        <w:t xml:space="preserve"> Также осуществляется визуальная проверка интерфейса программы на соответствие пункте 4.2. настоящего технического задания.</w:t>
-      </w:r>
-    </w:p>
-    <w:p>
-      <w:bookmarkStart w:id="78" w:name="_Toc379718217"/>
-      <w:bookmarkStart w:id="79" w:name="_Toc379718365"/>
-      <w:r>
-        <w:t xml:space="preserve">Функциональное тестирование осуществляется в соответствии с документом </w:t>
-      </w:r>
-      <w:r>
-        <w:t>«</w:t>
-      </w:r>
-      <w:r>
-        <w:t xml:space="preserve">Многоуровневая аркада в среде </w:t>
-      </w:r>
-      <w:r>
-        <w:rPr>
-          <w:lang w:val="en-US"/>
-        </w:rPr>
-        <w:t>Unity</w:t>
-      </w:r>
-      <w:r>
-        <w:t xml:space="preserve"> 2</w:t>
-      </w:r>
-      <w:r>
-        <w:rPr>
-          <w:lang w:val="en-US"/>
-        </w:rPr>
-        <w:t>D</w:t>
-      </w:r>
-      <w:r>
-        <w:t>». Программа и методика испытаний (ГОСТ 19.301-79)</w:t>
-      </w:r>
-      <w:r>
-        <w:t>, в котором указывают:</w:t>
-      </w:r>
       <w:bookmarkEnd w:id="78"/>
-      <w:bookmarkEnd w:id="79"/>
     </w:p>
     <w:p>
       <w:pPr>
@@ -14839,8 +15112,8 @@
         </w:numPr>
         <w:ind w:left="284" w:hanging="284"/>
       </w:pPr>
-      <w:bookmarkStart w:id="80" w:name="_Toc379718218"/>
-      <w:bookmarkStart w:id="81" w:name="_Toc379718366"/>
+      <w:bookmarkStart w:id="79" w:name="_Toc379718218"/>
+      <w:bookmarkStart w:id="80" w:name="_Toc379718366"/>
       <w:r>
         <w:t>п</w:t>
       </w:r>
@@ -14859,8 +15132,8 @@
       <w:r>
         <w:t xml:space="preserve"> которым должны соответствовать эти функции (со ссылкой на пункт 4.1.1. настоящего технического задания);</w:t>
       </w:r>
+      <w:bookmarkEnd w:id="79"/>
       <w:bookmarkEnd w:id="80"/>
-      <w:bookmarkEnd w:id="81"/>
     </w:p>
     <w:p>
       <w:pPr>
@@ -14871,8 +15144,8 @@
         </w:numPr>
         <w:ind w:left="284" w:hanging="284"/>
       </w:pPr>
-      <w:bookmarkStart w:id="82" w:name="_Toc379718219"/>
-      <w:bookmarkStart w:id="83" w:name="_Toc379718367"/>
+      <w:bookmarkStart w:id="81" w:name="_Toc379718219"/>
+      <w:bookmarkStart w:id="82" w:name="_Toc379718367"/>
       <w:r>
         <w:t>п</w:t>
       </w:r>
@@ -14885,8 +15158,8 @@
       <w:r>
         <w:t>;</w:t>
       </w:r>
+      <w:bookmarkEnd w:id="81"/>
       <w:bookmarkEnd w:id="82"/>
-      <w:bookmarkEnd w:id="83"/>
     </w:p>
     <w:p>
       <w:pPr>
@@ -14897,16 +15170,16 @@
         </w:numPr>
         <w:ind w:left="284" w:hanging="284"/>
       </w:pPr>
-      <w:bookmarkStart w:id="84" w:name="_Toc379718220"/>
-      <w:bookmarkStart w:id="85" w:name="_Toc379718368"/>
+      <w:bookmarkStart w:id="83" w:name="_Toc379718220"/>
+      <w:bookmarkStart w:id="84" w:name="_Toc379718368"/>
       <w:r>
         <w:t>м</w:t>
       </w:r>
       <w:r>
         <w:t>етоды испытаний и обработки информации;</w:t>
       </w:r>
+      <w:bookmarkEnd w:id="83"/>
       <w:bookmarkEnd w:id="84"/>
-      <w:bookmarkEnd w:id="85"/>
     </w:p>
     <w:p>
       <w:pPr>
@@ -14917,25 +15190,25 @@
         </w:numPr>
         <w:ind w:left="284" w:hanging="284"/>
       </w:pPr>
-      <w:bookmarkStart w:id="86" w:name="_Toc379718221"/>
-      <w:bookmarkStart w:id="87" w:name="_Toc379718369"/>
+      <w:bookmarkStart w:id="85" w:name="_Toc379718221"/>
+      <w:bookmarkStart w:id="86" w:name="_Toc379718369"/>
       <w:r>
         <w:t>т</w:t>
       </w:r>
       <w:r>
         <w:t>ехнические средства и порядок проведения испытаний;</w:t>
       </w:r>
+      <w:bookmarkEnd w:id="85"/>
       <w:bookmarkEnd w:id="86"/>
+    </w:p>
+    <w:p>
+      <w:bookmarkStart w:id="87" w:name="_Toc379718222"/>
+      <w:bookmarkStart w:id="88" w:name="_Toc379718370"/>
+      <w:r>
+        <w:t>Сроки проведения испытаний обсуждаются дополнительно</w:t>
+      </w:r>
       <w:bookmarkEnd w:id="87"/>
-    </w:p>
-    <w:p>
-      <w:bookmarkStart w:id="88" w:name="_Toc379718222"/>
-      <w:bookmarkStart w:id="89" w:name="_Toc379718370"/>
-      <w:r>
-        <w:t>Сроки проведения испытаний обсуждаются дополнительно</w:t>
-      </w:r>
       <w:bookmarkEnd w:id="88"/>
-      <w:bookmarkEnd w:id="89"/>
       <w:r>
         <w:t>.</w:t>
       </w:r>
@@ -14971,16 +15244,16 @@
         </w:rPr>
         <w:t xml:space="preserve"> </w:t>
       </w:r>
-      <w:bookmarkStart w:id="90" w:name="_Toc379572145"/>
-      <w:bookmarkStart w:id="91" w:name="_Toc5138100"/>
+      <w:bookmarkStart w:id="89" w:name="_Toc379572145"/>
+      <w:bookmarkStart w:id="90" w:name="_Toc5138100"/>
       <w:r>
         <w:rPr>
           <w:b/>
         </w:rPr>
         <w:t>Общие требования к приемке работы</w:t>
       </w:r>
+      <w:bookmarkEnd w:id="89"/>
       <w:bookmarkEnd w:id="90"/>
-      <w:bookmarkEnd w:id="91"/>
     </w:p>
     <w:p>
       <w:pPr>
@@ -15006,8 +15279,8 @@
       <w:r>
         <w:tab/>
       </w:r>
-      <w:bookmarkStart w:id="92" w:name="_Toc379718224"/>
-      <w:bookmarkStart w:id="93" w:name="_Toc379718372"/>
+      <w:bookmarkStart w:id="91" w:name="_Toc379718224"/>
+      <w:bookmarkStart w:id="92" w:name="_Toc379718372"/>
       <w:r>
         <w:t>Прием</w:t>
       </w:r>
@@ -15056,8 +15329,8 @@
       <w:r>
         <w:t xml:space="preserve"> указанными в пункте 5.2 настоящего технического задания.</w:t>
       </w:r>
+      <w:bookmarkEnd w:id="91"/>
       <w:bookmarkEnd w:id="92"/>
-      <w:bookmarkEnd w:id="93"/>
     </w:p>
     <w:p>
       <w:pPr>
@@ -15082,10 +15355,10 @@
           <w:b/>
         </w:rPr>
       </w:pPr>
-      <w:bookmarkStart w:id="94" w:name="_Toc5138101"/>
-      <w:bookmarkStart w:id="95" w:name="_Toc384481780"/>
-      <w:bookmarkStart w:id="96" w:name="_Toc385027527"/>
-      <w:bookmarkStart w:id="97" w:name="_Toc385162153"/>
+      <w:bookmarkStart w:id="93" w:name="_Toc5138101"/>
+      <w:bookmarkStart w:id="94" w:name="_Toc384481780"/>
+      <w:bookmarkStart w:id="95" w:name="_Toc385027527"/>
+      <w:bookmarkStart w:id="96" w:name="_Toc385162153"/>
       <w:r>
         <w:rPr>
           <w:b/>
@@ -15105,7 +15378,7 @@
         </w:rPr>
         <w:t xml:space="preserve"> 1</w:t>
       </w:r>
-      <w:bookmarkEnd w:id="94"/>
+      <w:bookmarkEnd w:id="93"/>
     </w:p>
     <w:p>
       <w:pPr>
@@ -15308,7 +15581,7 @@
       <w:r>
         <w:t xml:space="preserve"> </w:t>
       </w:r>
-      <w:hyperlink r:id="rId14" w:history="1">
+      <w:hyperlink r:id="rId20" w:history="1">
         <w:r>
           <w:rPr>
             <w:rStyle w:val="af2"/>
@@ -15391,7 +15664,7 @@
         </w:rPr>
         <w:t xml:space="preserve">: </w:t>
       </w:r>
-      <w:hyperlink r:id="rId15" w:history="1">
+      <w:hyperlink r:id="rId21" w:history="1">
         <w:r>
           <w:rPr>
             <w:rStyle w:val="af2"/>
@@ -15682,7 +15955,7 @@
           <w:szCs w:val="24"/>
         </w:rPr>
       </w:pPr>
-      <w:bookmarkStart w:id="98" w:name="_Toc5138102"/>
+      <w:bookmarkStart w:id="97" w:name="_Toc5138102"/>
       <w:r>
         <w:rPr>
           <w:rFonts w:ascii="Times New Roman" w:hAnsi="Times New Roman" w:cs="Times New Roman"/>
@@ -15693,10 +15966,10 @@
         <w:lastRenderedPageBreak/>
         <w:t>ЛИСТ РЕГИСТРАЦИИ ИЗМЕНЕНИЙ</w:t>
       </w:r>
+      <w:bookmarkEnd w:id="94"/>
       <w:bookmarkEnd w:id="95"/>
       <w:bookmarkEnd w:id="96"/>
       <w:bookmarkEnd w:id="97"/>
-      <w:bookmarkEnd w:id="98"/>
     </w:p>
     <w:p>
       <w:pPr>
@@ -19882,9 +20155,9 @@
       </w:pPr>
     </w:p>
     <w:sectPr>
-      <w:headerReference w:type="default" r:id="rId16"/>
-      <w:footerReference w:type="default" r:id="rId17"/>
-      <w:headerReference w:type="first" r:id="rId18"/>
+      <w:headerReference w:type="default" r:id="rId22"/>
+      <w:footerReference w:type="default" r:id="rId23"/>
+      <w:headerReference w:type="first" r:id="rId24"/>
       <w:pgSz w:w="11906" w:h="16838"/>
       <w:pgMar w:top="1418" w:right="567" w:bottom="1418" w:left="1134" w:header="709" w:footer="0" w:gutter="0"/>
       <w:pgNumType w:start="2" w:chapStyle="3"/>
@@ -24030,7 +24303,7 @@
 </file>
 
 <file path=customXml/itemProps1.xml><?xml version="1.0" encoding="utf-8"?>
-<ds:datastoreItem xmlns:ds="http://schemas.openxmlformats.org/officeDocument/2006/customXml" ds:itemID="{9732E781-E29B-4361-9FE9-47D3B45E8F9F}">
+<ds:datastoreItem xmlns:ds="http://schemas.openxmlformats.org/officeDocument/2006/customXml" ds:itemID="{A48F49CD-FA3C-4C55-98E6-7E2D98C05BEB}">
   <ds:schemaRefs>
     <ds:schemaRef ds:uri="http://schemas.openxmlformats.org/officeDocument/2006/bibliography"/>
   </ds:schemaRefs>

</xml_diff>